<commit_message>
Functional and nonfunctional requirements
</commit_message>
<xml_diff>
--- a/docs/system_requirements.docx
+++ b/docs/system_requirements.docx
@@ -53,7 +53,23 @@
           <w:sz w:val="20"/>
           <w:szCs w:val="20"/>
         </w:rPr>
-        <w:t>Exchange analysis</w:t>
+        <w:t>Exchange</w:t>
+      </w:r>
+      <w:r>
+        <w:rPr>
+          <w:i/>
+          <w:sz w:val="20"/>
+          <w:szCs w:val="20"/>
+        </w:rPr>
+        <w:t xml:space="preserve"> and inflation</w:t>
+      </w:r>
+      <w:r>
+        <w:rPr>
+          <w:i/>
+          <w:sz w:val="20"/>
+          <w:szCs w:val="20"/>
+        </w:rPr>
+        <w:t xml:space="preserve"> analysis</w:t>
       </w:r>
     </w:p>
     <w:p>
@@ -95,70 +111,21 @@
           <w:sz w:val="20"/>
           <w:szCs w:val="20"/>
         </w:rPr>
-        <w:t xml:space="preserve">The system will allow users to view the graph of hryvna exchange rate change over the </w:t>
-      </w:r>
-      <w:r>
-        <w:rPr>
-          <w:sz w:val="20"/>
-          <w:szCs w:val="20"/>
-        </w:rPr>
-        <w:t>month</w:t>
-      </w:r>
-      <w:r>
-        <w:rPr>
-          <w:sz w:val="20"/>
-          <w:szCs w:val="20"/>
-        </w:rPr>
-        <w:t xml:space="preserve">, over the </w:t>
-      </w:r>
-      <w:r>
-        <w:rPr>
-          <w:sz w:val="20"/>
-          <w:szCs w:val="20"/>
-        </w:rPr>
-        <w:t>quarter</w:t>
-      </w:r>
-      <w:r>
-        <w:rPr>
-          <w:sz w:val="20"/>
-          <w:szCs w:val="20"/>
-        </w:rPr>
-        <w:t xml:space="preserve"> and over the year</w:t>
-      </w:r>
-      <w:r>
-        <w:rPr>
-          <w:sz w:val="20"/>
-          <w:szCs w:val="20"/>
-        </w:rPr>
-        <w:t xml:space="preserve"> from 0</w:t>
-      </w:r>
-      <w:r>
-        <w:rPr>
-          <w:sz w:val="20"/>
-          <w:szCs w:val="20"/>
-        </w:rPr>
-        <w:t>1/02/2005</w:t>
-      </w:r>
-      <w:r>
-        <w:rPr>
-          <w:sz w:val="20"/>
-          <w:szCs w:val="20"/>
-        </w:rPr>
-        <w:t xml:space="preserve"> </w:t>
-      </w:r>
-      <w:r>
-        <w:rPr>
-          <w:sz w:val="20"/>
-          <w:szCs w:val="20"/>
-        </w:rPr>
-        <w:t>for</w:t>
-      </w:r>
-      <w:r>
-        <w:rPr>
-          <w:sz w:val="20"/>
-          <w:szCs w:val="20"/>
-        </w:rPr>
-        <w:t xml:space="preserve"> today</w:t>
+        <w:t xml:space="preserve">The system will allow users to view the </w:t>
+      </w:r>
+      <w:r>
+        <w:rPr>
+          <w:sz w:val="20"/>
+          <w:szCs w:val="20"/>
+        </w:rPr>
+        <w:t xml:space="preserve">graph and a histogram of hryvna exchange rate change </w:t>
+      </w:r>
+      <w:r>
+        <w:rPr>
+          <w:sz w:val="20"/>
+          <w:szCs w:val="20"/>
+        </w:rPr>
+        <w:t>over the any period from 01.01.2008 to 31.12.2017</w:t>
       </w:r>
     </w:p>
     <w:p>
@@ -179,144 +146,49 @@
           <w:sz w:val="20"/>
           <w:szCs w:val="20"/>
         </w:rPr>
-        <w:t>The system will allow users to view the m</w:t>
-      </w:r>
-      <w:r>
-        <w:rPr>
-          <w:sz w:val="20"/>
-          <w:szCs w:val="20"/>
-        </w:rPr>
-        <w:t>id value</w:t>
-      </w:r>
-      <w:r>
-        <w:rPr>
-          <w:sz w:val="20"/>
-          <w:szCs w:val="20"/>
-        </w:rPr>
-        <w:t xml:space="preserve"> of hryvna exchange rate over the </w:t>
-      </w:r>
-      <w:r>
-        <w:rPr>
-          <w:sz w:val="20"/>
-          <w:szCs w:val="20"/>
-        </w:rPr>
-        <w:t>month</w:t>
-      </w:r>
-      <w:r>
-        <w:rPr>
-          <w:sz w:val="20"/>
-          <w:szCs w:val="20"/>
-        </w:rPr>
-        <w:t xml:space="preserve">, over the </w:t>
-      </w:r>
-      <w:r>
-        <w:rPr>
-          <w:sz w:val="20"/>
-          <w:szCs w:val="20"/>
-        </w:rPr>
-        <w:t>quarter</w:t>
-      </w:r>
-      <w:r>
-        <w:rPr>
-          <w:sz w:val="20"/>
-          <w:szCs w:val="20"/>
-        </w:rPr>
-        <w:t xml:space="preserve"> and over the year</w:t>
-      </w:r>
-    </w:p>
-    <w:p>
-      <w:pPr>
-        <w:pStyle w:val="HTMLPreformatted"/>
+        <w:t xml:space="preserve">The system will allow users to view the graph and the histogram of inflation in the Ukraine </w:t>
+      </w:r>
+      <w:r>
+        <w:rPr>
+          <w:sz w:val="20"/>
+          <w:szCs w:val="20"/>
+        </w:rPr>
+        <w:t>over the any period from 01.01.2008 to 31.12.2017</w:t>
+      </w:r>
+    </w:p>
+    <w:p>
+      <w:pPr>
+        <w:pStyle w:val="ListParagraph"/>
         <w:numPr>
           <w:ilvl w:val="1"/>
           <w:numId w:val="5"/>
         </w:numPr>
-        <w:shd w:val="clear" w:color="auto" w:fill="FFFFFF"/>
-        <w:spacing w:line="360" w:lineRule="auto"/>
-        <w:rPr>
-          <w:rFonts w:asciiTheme="minorHAnsi" w:hAnsiTheme="minorHAnsi" w:cstheme="minorHAnsi"/>
-          <w:color w:val="212121"/>
-        </w:rPr>
-      </w:pPr>
-      <w:r>
-        <w:rPr>
-          <w:rFonts w:asciiTheme="minorHAnsi" w:hAnsiTheme="minorHAnsi" w:cstheme="minorHAnsi"/>
-        </w:rPr>
-        <w:t xml:space="preserve">The system will allow users to view the day, the </w:t>
-      </w:r>
-      <w:r>
-        <w:rPr>
-          <w:rFonts w:asciiTheme="minorHAnsi" w:hAnsiTheme="minorHAnsi" w:cstheme="minorHAnsi"/>
-        </w:rPr>
-        <w:t>month</w:t>
-      </w:r>
-      <w:r>
-        <w:rPr>
-          <w:rFonts w:asciiTheme="minorHAnsi" w:hAnsiTheme="minorHAnsi" w:cstheme="minorHAnsi"/>
-        </w:rPr>
-        <w:t xml:space="preserve"> or the </w:t>
-      </w:r>
-      <w:r>
-        <w:rPr>
-          <w:rFonts w:asciiTheme="minorHAnsi" w:hAnsiTheme="minorHAnsi" w:cstheme="minorHAnsi"/>
-        </w:rPr>
-        <w:t>quarter</w:t>
-      </w:r>
-      <w:r>
-        <w:rPr>
-          <w:rFonts w:asciiTheme="minorHAnsi" w:hAnsiTheme="minorHAnsi" w:cstheme="minorHAnsi"/>
-        </w:rPr>
-        <w:t xml:space="preserve"> with the biggest </w:t>
-      </w:r>
-      <w:r>
-        <w:rPr>
-          <w:rFonts w:asciiTheme="minorHAnsi" w:hAnsiTheme="minorHAnsi" w:cstheme="minorHAnsi"/>
-        </w:rPr>
-        <w:t xml:space="preserve">hryvna exchange rate </w:t>
-      </w:r>
-      <w:r>
-        <w:rPr>
-          <w:rFonts w:asciiTheme="minorHAnsi" w:hAnsiTheme="minorHAnsi" w:cstheme="minorHAnsi"/>
-          <w:color w:val="212121"/>
-          <w:lang w:val="en"/>
-        </w:rPr>
-        <w:t xml:space="preserve">deviation from </w:t>
-      </w:r>
-      <w:r>
-        <w:rPr>
-          <w:rFonts w:asciiTheme="minorHAnsi" w:hAnsiTheme="minorHAnsi" w:cstheme="minorHAnsi"/>
-          <w:color w:val="212121"/>
-          <w:lang w:val="en"/>
-        </w:rPr>
-        <w:t xml:space="preserve">the </w:t>
-      </w:r>
-      <w:r>
-        <w:rPr>
-          <w:rFonts w:asciiTheme="minorHAnsi" w:hAnsiTheme="minorHAnsi" w:cstheme="minorHAnsi"/>
-          <w:color w:val="212121"/>
-        </w:rPr>
-        <w:t>m</w:t>
-      </w:r>
-      <w:r>
-        <w:rPr>
-          <w:rFonts w:asciiTheme="minorHAnsi" w:hAnsiTheme="minorHAnsi" w:cstheme="minorHAnsi"/>
-          <w:color w:val="212121"/>
-        </w:rPr>
-        <w:t>id</w:t>
-      </w:r>
-      <w:r>
-        <w:rPr>
-          <w:rFonts w:asciiTheme="minorHAnsi" w:hAnsiTheme="minorHAnsi" w:cstheme="minorHAnsi"/>
-          <w:color w:val="212121"/>
-        </w:rPr>
-        <w:t xml:space="preserve"> value</w:t>
-      </w:r>
-      <w:r>
-        <w:rPr>
-          <w:rFonts w:asciiTheme="minorHAnsi" w:hAnsiTheme="minorHAnsi" w:cstheme="minorHAnsi"/>
-          <w:color w:val="212121"/>
-        </w:rPr>
-        <w:t xml:space="preserve"> </w:t>
+        <w:spacing w:line="360" w:lineRule="auto"/>
+        <w:rPr>
+          <w:sz w:val="20"/>
+          <w:szCs w:val="20"/>
+        </w:rPr>
+      </w:pPr>
+      <w:r>
+        <w:rPr>
+          <w:sz w:val="20"/>
+          <w:szCs w:val="20"/>
+        </w:rPr>
+        <w:t xml:space="preserve">The system will allow users to view the graph and the histogram of inflation in </w:t>
+      </w:r>
+      <w:r>
+        <w:rPr>
+          <w:sz w:val="20"/>
+          <w:szCs w:val="20"/>
+        </w:rPr>
+        <w:t>the USA</w:t>
+      </w:r>
+      <w:r>
+        <w:rPr>
+          <w:sz w:val="20"/>
+          <w:szCs w:val="20"/>
+        </w:rPr>
+        <w:t xml:space="preserve"> over the any period from 01.01.2008 to 31.12.2017</w:t>
       </w:r>
     </w:p>
     <w:p>
@@ -337,68 +209,14 @@
           <w:sz w:val="20"/>
           <w:szCs w:val="20"/>
         </w:rPr>
-        <w:t>The system will retain information about hryvna exchange changes over the last year</w:t>
-      </w:r>
-    </w:p>
-    <w:p>
-      <w:pPr>
-        <w:pStyle w:val="ListParagraph"/>
-        <w:spacing w:line="360" w:lineRule="auto"/>
-        <w:ind w:left="1800"/>
-        <w:rPr>
-          <w:sz w:val="20"/>
-          <w:szCs w:val="20"/>
-        </w:rPr>
-      </w:pPr>
-    </w:p>
-    <w:p>
-      <w:pPr>
-        <w:pStyle w:val="ListParagraph"/>
-        <w:spacing w:line="360" w:lineRule="auto"/>
-        <w:ind w:left="1800"/>
-        <w:rPr>
-          <w:sz w:val="20"/>
-          <w:szCs w:val="20"/>
-        </w:rPr>
-      </w:pPr>
-    </w:p>
-    <w:p>
-      <w:pPr>
-        <w:pStyle w:val="ListParagraph"/>
-        <w:numPr>
-          <w:ilvl w:val="0"/>
-          <w:numId w:val="5"/>
-        </w:numPr>
-        <w:spacing w:line="360" w:lineRule="auto"/>
-        <w:rPr>
-          <w:i/>
-          <w:sz w:val="20"/>
-          <w:szCs w:val="20"/>
-        </w:rPr>
-      </w:pPr>
-      <w:r>
-        <w:rPr>
-          <w:i/>
-          <w:sz w:val="20"/>
-          <w:szCs w:val="20"/>
-        </w:rPr>
-        <w:t xml:space="preserve">News </w:t>
-      </w:r>
-      <w:r>
-        <w:rPr>
-          <w:i/>
-          <w:sz w:val="20"/>
-          <w:szCs w:val="20"/>
-        </w:rPr>
-        <w:t xml:space="preserve">headlines </w:t>
-      </w:r>
-      <w:r>
-        <w:rPr>
-          <w:i/>
-          <w:sz w:val="20"/>
-          <w:szCs w:val="20"/>
-        </w:rPr>
-        <w:t>analysis</w:t>
+        <w:t>The system will retain information about hryvna exchange changes over the l</w:t>
+      </w:r>
+      <w:r>
+        <w:rPr>
+          <w:sz w:val="20"/>
+          <w:szCs w:val="20"/>
+        </w:rPr>
+        <w:t>ast eight years</w:t>
       </w:r>
     </w:p>
     <w:p>
@@ -419,99 +237,21 @@
           <w:sz w:val="20"/>
           <w:szCs w:val="20"/>
         </w:rPr>
-        <w:t>The system will allow user</w:t>
-      </w:r>
-      <w:r>
-        <w:rPr>
-          <w:sz w:val="20"/>
-          <w:szCs w:val="20"/>
-        </w:rPr>
-        <w:t>s</w:t>
-      </w:r>
-      <w:r>
-        <w:rPr>
-          <w:sz w:val="20"/>
-          <w:szCs w:val="20"/>
-        </w:rPr>
-        <w:t xml:space="preserve"> to view the information about the most popular news headlines in the time of biggest hryvna exchange rate deviation from </w:t>
-      </w:r>
-      <w:r>
-        <w:rPr>
-          <w:sz w:val="20"/>
-          <w:szCs w:val="20"/>
-        </w:rPr>
-        <w:t>the</w:t>
-      </w:r>
-      <w:r>
-        <w:rPr>
-          <w:sz w:val="20"/>
-          <w:szCs w:val="20"/>
-        </w:rPr>
-        <w:t xml:space="preserve"> </w:t>
-      </w:r>
-      <w:r>
-        <w:rPr>
-          <w:sz w:val="20"/>
-          <w:szCs w:val="20"/>
-        </w:rPr>
-        <w:t xml:space="preserve">mid </w:t>
-      </w:r>
-      <w:r>
-        <w:rPr>
-          <w:sz w:val="20"/>
-          <w:szCs w:val="20"/>
-        </w:rPr>
-        <w:t>value</w:t>
-      </w:r>
-    </w:p>
-    <w:p>
-      <w:pPr>
-        <w:pStyle w:val="ListParagraph"/>
-        <w:numPr>
-          <w:ilvl w:val="1"/>
-          <w:numId w:val="5"/>
-        </w:numPr>
-        <w:spacing w:line="360" w:lineRule="auto"/>
-        <w:rPr>
-          <w:sz w:val="20"/>
-          <w:szCs w:val="20"/>
-        </w:rPr>
-      </w:pPr>
-      <w:r>
-        <w:rPr>
-          <w:sz w:val="20"/>
-          <w:szCs w:val="20"/>
-        </w:rPr>
-        <w:t xml:space="preserve">The system will allow users to view the information about the frequency of appearance trend news headlines </w:t>
-      </w:r>
-    </w:p>
-    <w:p>
-      <w:pPr>
-        <w:pStyle w:val="ListParagraph"/>
-        <w:numPr>
-          <w:ilvl w:val="1"/>
-          <w:numId w:val="5"/>
-        </w:numPr>
-        <w:spacing w:line="360" w:lineRule="auto"/>
-        <w:rPr>
-          <w:sz w:val="20"/>
-          <w:szCs w:val="20"/>
-        </w:rPr>
-      </w:pPr>
-      <w:r>
-        <w:rPr>
-          <w:sz w:val="20"/>
-          <w:szCs w:val="20"/>
-        </w:rPr>
-        <w:t>The system will allow users to view the information about headlines source</w:t>
-      </w:r>
-      <w:r>
-        <w:rPr>
-          <w:sz w:val="20"/>
-          <w:szCs w:val="20"/>
-        </w:rPr>
-        <w:t>, link to the source</w:t>
-      </w:r>
+        <w:t>The system will clearly visualize information</w:t>
+      </w:r>
+      <w:bookmarkStart w:id="0" w:name="_GoBack"/>
+      <w:bookmarkEnd w:id="0"/>
+    </w:p>
+    <w:p>
+      <w:pPr>
+        <w:pStyle w:val="ListParagraph"/>
+        <w:spacing w:line="360" w:lineRule="auto"/>
+        <w:ind w:left="1800"/>
+        <w:rPr>
+          <w:sz w:val="20"/>
+          <w:szCs w:val="20"/>
+        </w:rPr>
+      </w:pPr>
     </w:p>
     <w:p>
       <w:pPr>
@@ -732,7 +472,6 @@
           <w:sz w:val="20"/>
           <w:szCs w:val="20"/>
         </w:rPr>
-        <w:lastRenderedPageBreak/>
         <w:t xml:space="preserve">The response time will not exceed </w:t>
       </w:r>
       <w:r>
@@ -857,6 +596,7 @@
           <w:sz w:val="20"/>
           <w:szCs w:val="20"/>
         </w:rPr>
+        <w:lastRenderedPageBreak/>
         <w:t>The system does</w:t>
       </w:r>
       <w:r>
@@ -946,16 +686,7 @@
           <w:sz w:val="20"/>
           <w:szCs w:val="20"/>
         </w:rPr>
-        <w:t>The system exists</w:t>
-      </w:r>
-      <w:bookmarkStart w:id="0" w:name="_GoBack"/>
-      <w:bookmarkEnd w:id="0"/>
-      <w:r>
-        <w:rPr>
-          <w:sz w:val="20"/>
-          <w:szCs w:val="20"/>
-        </w:rPr>
-        <w:t xml:space="preserve"> for public usage without any limitation</w:t>
+        <w:t>The system exists for public usage without any limitation</w:t>
       </w:r>
     </w:p>
     <w:p>

</xml_diff>